<commit_message>
small notes added norm1CO.pos values
</commit_message>
<xml_diff>
--- a/ResultsReport.docx
+++ b/ResultsReport.docx
@@ -6122,14 +6122,12 @@
                 <w:b/>
               </w:rPr>
             </w:pPr>
-            <w:bookmarkStart w:id="1" w:name="_GoBack"/>
             <w:r>
               <w:rPr>
                 <w:b/>
               </w:rPr>
               <w:t>0.000000</w:t>
             </w:r>
-            <w:bookmarkEnd w:id="1"/>
           </w:p>
         </w:tc>
         <w:tc>
@@ -11000,6 +10998,7 @@
         <w:contextualSpacing/>
       </w:pPr>
       <w:r>
+        <w:lastRenderedPageBreak/>
         <w:t xml:space="preserve"> </w:t>
       </w:r>
       <w:r>
@@ -20623,12 +20622,172 @@
         </w:tabs>
         <w:wordWrap w:val="0"/>
         <w:spacing w:after="0" w:line="225" w:lineRule="atLeast"/>
-        <w:rPr>
-          <w:rFonts w:ascii="Lucida Console" w:eastAsia="Times New Roman" w:hAnsi="Lucida Console" w:cs="Courier New"/>
-          <w:color w:val="000000"/>
-          <w:sz w:val="20"/>
-          <w:szCs w:val="20"/>
-        </w:rPr>
+      </w:pPr>
+      <w:r>
+        <w:t xml:space="preserve">We choose to limit our analysis for this section to bivalents with single foci in order to compare the sex differences in the Rec landscape. </w:t>
+      </w:r>
+    </w:p>
+    <w:p>
+      <w:pPr>
+        <w:shd w:val="clear" w:color="auto" w:fill="FFFFFF"/>
+        <w:tabs>
+          <w:tab w:val="left" w:pos="916"/>
+          <w:tab w:val="left" w:pos="1832"/>
+          <w:tab w:val="left" w:pos="2748"/>
+          <w:tab w:val="left" w:pos="3664"/>
+          <w:tab w:val="left" w:pos="4580"/>
+          <w:tab w:val="left" w:pos="5496"/>
+          <w:tab w:val="left" w:pos="6412"/>
+          <w:tab w:val="left" w:pos="7328"/>
+          <w:tab w:val="left" w:pos="8244"/>
+          <w:tab w:val="left" w:pos="9160"/>
+          <w:tab w:val="left" w:pos="10076"/>
+          <w:tab w:val="left" w:pos="10992"/>
+          <w:tab w:val="left" w:pos="11908"/>
+          <w:tab w:val="left" w:pos="12824"/>
+          <w:tab w:val="left" w:pos="13740"/>
+          <w:tab w:val="left" w:pos="14656"/>
+        </w:tabs>
+        <w:wordWrap w:val="0"/>
+        <w:spacing w:after="0" w:line="225" w:lineRule="atLeast"/>
+      </w:pPr>
+      <w:r>
+        <w:t>While the landscape of bivalents with multiple foci will be highly influenced by the CO interference, bivalents with single foci/COs --- may display positional biases -- (independent of other mature COs).</w:t>
+      </w:r>
+    </w:p>
+    <w:p>
+      <w:pPr>
+        <w:shd w:val="clear" w:color="auto" w:fill="FFFFFF"/>
+        <w:tabs>
+          <w:tab w:val="left" w:pos="916"/>
+          <w:tab w:val="left" w:pos="1832"/>
+          <w:tab w:val="left" w:pos="2748"/>
+          <w:tab w:val="left" w:pos="3664"/>
+          <w:tab w:val="left" w:pos="4580"/>
+          <w:tab w:val="left" w:pos="5496"/>
+          <w:tab w:val="left" w:pos="6412"/>
+          <w:tab w:val="left" w:pos="7328"/>
+          <w:tab w:val="left" w:pos="8244"/>
+          <w:tab w:val="left" w:pos="9160"/>
+          <w:tab w:val="left" w:pos="10076"/>
+          <w:tab w:val="left" w:pos="10992"/>
+          <w:tab w:val="left" w:pos="11908"/>
+          <w:tab w:val="left" w:pos="12824"/>
+          <w:tab w:val="left" w:pos="13740"/>
+          <w:tab w:val="left" w:pos="14656"/>
+        </w:tabs>
+        <w:wordWrap w:val="0"/>
+        <w:spacing w:after="0" w:line="225" w:lineRule="atLeast"/>
+      </w:pPr>
+      <w:proofErr w:type="gramStart"/>
+      <w:r>
+        <w:t>sex</w:t>
+      </w:r>
+      <w:proofErr w:type="gramEnd"/>
+      <w:r>
+        <w:t xml:space="preserve"> differences in the positional bias of COs along a bivalent/chromosome, with females displaying a uniform landscape and males displaying a bias towards telomeres (for both metacentric and </w:t>
+      </w:r>
+      <w:proofErr w:type="spellStart"/>
+      <w:r>
+        <w:t>telochentric</w:t>
+      </w:r>
+      <w:proofErr w:type="spellEnd"/>
+      <w:r>
+        <w:t xml:space="preserve"> </w:t>
+      </w:r>
+      <w:proofErr w:type="spellStart"/>
+      <w:r>
+        <w:t>chromsomes</w:t>
+      </w:r>
+      <w:proofErr w:type="spellEnd"/>
+      <w:r>
+        <w:t>), is one of the most widely documented forms/traits of heterochiasmy (</w:t>
+      </w:r>
+      <w:proofErr w:type="spellStart"/>
+      <w:r>
+        <w:t>Sardell</w:t>
+      </w:r>
+      <w:proofErr w:type="spellEnd"/>
+      <w:r>
+        <w:t xml:space="preserve"> + Kirkpatrick).</w:t>
+      </w:r>
+    </w:p>
+    <w:p>
+      <w:pPr>
+        <w:shd w:val="clear" w:color="auto" w:fill="FFFFFF"/>
+        <w:tabs>
+          <w:tab w:val="left" w:pos="916"/>
+          <w:tab w:val="left" w:pos="1832"/>
+          <w:tab w:val="left" w:pos="2748"/>
+          <w:tab w:val="left" w:pos="3664"/>
+          <w:tab w:val="left" w:pos="4580"/>
+          <w:tab w:val="left" w:pos="5496"/>
+          <w:tab w:val="left" w:pos="6412"/>
+          <w:tab w:val="left" w:pos="7328"/>
+          <w:tab w:val="left" w:pos="8244"/>
+          <w:tab w:val="left" w:pos="9160"/>
+          <w:tab w:val="left" w:pos="10076"/>
+          <w:tab w:val="left" w:pos="10992"/>
+          <w:tab w:val="left" w:pos="11908"/>
+          <w:tab w:val="left" w:pos="12824"/>
+          <w:tab w:val="left" w:pos="13740"/>
+          <w:tab w:val="left" w:pos="14656"/>
+        </w:tabs>
+        <w:wordWrap w:val="0"/>
+        <w:spacing w:after="0" w:line="225" w:lineRule="atLeast"/>
+      </w:pPr>
+    </w:p>
+    <w:p>
+      <w:pPr>
+        <w:shd w:val="clear" w:color="auto" w:fill="FFFFFF"/>
+        <w:tabs>
+          <w:tab w:val="left" w:pos="916"/>
+          <w:tab w:val="left" w:pos="1832"/>
+          <w:tab w:val="left" w:pos="2748"/>
+          <w:tab w:val="left" w:pos="3664"/>
+          <w:tab w:val="left" w:pos="4580"/>
+          <w:tab w:val="left" w:pos="5496"/>
+          <w:tab w:val="left" w:pos="6412"/>
+          <w:tab w:val="left" w:pos="7328"/>
+          <w:tab w:val="left" w:pos="8244"/>
+          <w:tab w:val="left" w:pos="9160"/>
+          <w:tab w:val="left" w:pos="10076"/>
+          <w:tab w:val="left" w:pos="10992"/>
+          <w:tab w:val="left" w:pos="11908"/>
+          <w:tab w:val="left" w:pos="12824"/>
+          <w:tab w:val="left" w:pos="13740"/>
+          <w:tab w:val="left" w:pos="14656"/>
+        </w:tabs>
+        <w:wordWrap w:val="0"/>
+        <w:spacing w:after="0" w:line="225" w:lineRule="atLeast"/>
+      </w:pPr>
+      <w:r>
+        <w:t xml:space="preserve"> We use the normalized position for the foci to account for differences in total SC length.</w:t>
+      </w:r>
+    </w:p>
+    <w:p>
+      <w:pPr>
+        <w:shd w:val="clear" w:color="auto" w:fill="FFFFFF"/>
+        <w:tabs>
+          <w:tab w:val="left" w:pos="916"/>
+          <w:tab w:val="left" w:pos="1832"/>
+          <w:tab w:val="left" w:pos="2748"/>
+          <w:tab w:val="left" w:pos="3664"/>
+          <w:tab w:val="left" w:pos="4580"/>
+          <w:tab w:val="left" w:pos="5496"/>
+          <w:tab w:val="left" w:pos="6412"/>
+          <w:tab w:val="left" w:pos="7328"/>
+          <w:tab w:val="left" w:pos="8244"/>
+          <w:tab w:val="left" w:pos="9160"/>
+          <w:tab w:val="left" w:pos="10076"/>
+          <w:tab w:val="left" w:pos="10992"/>
+          <w:tab w:val="left" w:pos="11908"/>
+          <w:tab w:val="left" w:pos="12824"/>
+          <w:tab w:val="left" w:pos="13740"/>
+          <w:tab w:val="left" w:pos="14656"/>
+        </w:tabs>
+        <w:wordWrap w:val="0"/>
+        <w:spacing w:after="0" w:line="225" w:lineRule="atLeast"/>
       </w:pPr>
     </w:p>
     <w:p>
@@ -20661,6 +20820,9 @@
           <w:szCs w:val="20"/>
         </w:rPr>
       </w:pPr>
+      <w:r>
+        <w:t xml:space="preserve">This section will only look at the position of foci on </w:t>
+      </w:r>
     </w:p>
     <w:p>
       <w:pPr>
@@ -20696,16 +20858,16 @@
     <w:tbl>
       <w:tblPr>
         <w:tblStyle w:val="TableGrid"/>
-        <w:tblW w:w="7465" w:type="dxa"/>
+        <w:tblW w:w="8550" w:type="dxa"/>
         <w:tblLook w:val="04A0" w:firstRow="1" w:lastRow="0" w:firstColumn="1" w:lastColumn="0" w:noHBand="0" w:noVBand="1"/>
       </w:tblPr>
       <w:tblGrid>
-        <w:gridCol w:w="1705"/>
-        <w:gridCol w:w="630"/>
-        <w:gridCol w:w="720"/>
-        <w:gridCol w:w="1170"/>
-        <w:gridCol w:w="2430"/>
-        <w:gridCol w:w="810"/>
+        <w:gridCol w:w="1655"/>
+        <w:gridCol w:w="1394"/>
+        <w:gridCol w:w="391"/>
+        <w:gridCol w:w="1436"/>
+        <w:gridCol w:w="1837"/>
+        <w:gridCol w:w="1837"/>
       </w:tblGrid>
       <w:tr>
         <w:trPr>
@@ -20713,7 +20875,7 @@
         </w:trPr>
         <w:tc>
           <w:tcPr>
-            <w:tcW w:w="1705" w:type="dxa"/>
+            <w:tcW w:w="1655" w:type="dxa"/>
             <w:shd w:val="clear" w:color="auto" w:fill="auto"/>
           </w:tcPr>
           <w:p>
@@ -20736,7 +20898,7 @@
         </w:tc>
         <w:tc>
           <w:tcPr>
-            <w:tcW w:w="630" w:type="dxa"/>
+            <w:tcW w:w="1394" w:type="dxa"/>
           </w:tcPr>
           <w:p>
             <w:pPr>
@@ -20753,36 +20915,127 @@
               <w:t>F.n</w:t>
             </w:r>
             <w:proofErr w:type="spellEnd"/>
-          </w:p>
-        </w:tc>
-        <w:tc>
-          <w:tcPr>
-            <w:tcW w:w="720" w:type="dxa"/>
-          </w:tcPr>
-          <w:p>
-            <w:pPr>
-              <w:contextualSpacing/>
-              <w:rPr>
-                <w:b/>
-              </w:rPr>
-            </w:pPr>
+            <w:r>
+              <w:rPr>
+                <w:b/>
+              </w:rPr>
+              <w:t xml:space="preserve"> 1CO</w:t>
+            </w:r>
+          </w:p>
+          <w:p>
+            <w:pPr>
+              <w:contextualSpacing/>
+              <w:rPr>
+                <w:b/>
+              </w:rPr>
+            </w:pPr>
+            <w:r>
+              <w:rPr>
+                <w:b/>
+              </w:rPr>
+              <w:t>(</w:t>
+            </w:r>
             <w:proofErr w:type="spellStart"/>
             <w:r>
               <w:rPr>
                 <w:b/>
               </w:rPr>
+              <w:t>hand.check</w:t>
+            </w:r>
+            <w:proofErr w:type="spellEnd"/>
+            <w:r>
+              <w:rPr>
+                <w:b/>
+              </w:rPr>
+              <w:t>)</w:t>
+            </w:r>
+          </w:p>
+        </w:tc>
+        <w:tc>
+          <w:tcPr>
+            <w:tcW w:w="391" w:type="dxa"/>
+          </w:tcPr>
+          <w:p>
+            <w:pPr>
+              <w:contextualSpacing/>
+              <w:rPr>
+                <w:b/>
+              </w:rPr>
+            </w:pPr>
+          </w:p>
+        </w:tc>
+        <w:tc>
+          <w:tcPr>
+            <w:tcW w:w="1436" w:type="dxa"/>
+          </w:tcPr>
+          <w:p>
+            <w:pPr>
+              <w:contextualSpacing/>
+              <w:rPr>
+                <w:b/>
+              </w:rPr>
+            </w:pPr>
+            <w:proofErr w:type="spellStart"/>
+            <w:r>
+              <w:rPr>
+                <w:b/>
+              </w:rPr>
+              <w:t>F.mean</w:t>
+            </w:r>
+            <w:proofErr w:type="spellEnd"/>
+          </w:p>
+        </w:tc>
+        <w:tc>
+          <w:tcPr>
+            <w:tcW w:w="1837" w:type="dxa"/>
+          </w:tcPr>
+          <w:p>
+            <w:pPr>
+              <w:contextualSpacing/>
+              <w:jc w:val="center"/>
+              <w:rPr>
+                <w:b/>
+              </w:rPr>
+            </w:pPr>
+            <w:proofErr w:type="spellStart"/>
+            <w:r>
+              <w:rPr>
+                <w:b/>
+              </w:rPr>
               <w:t>M.n</w:t>
             </w:r>
             <w:proofErr w:type="spellEnd"/>
-          </w:p>
-        </w:tc>
-        <w:tc>
-          <w:tcPr>
-            <w:tcW w:w="1170" w:type="dxa"/>
-          </w:tcPr>
-          <w:p>
-            <w:pPr>
-              <w:contextualSpacing/>
+            <w:r>
+              <w:rPr>
+                <w:b/>
+              </w:rPr>
+              <w:t xml:space="preserve"> 1CO</w:t>
+            </w:r>
+          </w:p>
+          <w:p>
+            <w:pPr>
+              <w:contextualSpacing/>
+              <w:jc w:val="center"/>
+              <w:rPr>
+                <w:b/>
+              </w:rPr>
+            </w:pPr>
+            <w:r>
+              <w:rPr>
+                <w:b/>
+              </w:rPr>
+              <w:t>(hand check)</w:t>
+            </w:r>
+          </w:p>
+        </w:tc>
+        <w:tc>
+          <w:tcPr>
+            <w:tcW w:w="1837" w:type="dxa"/>
+          </w:tcPr>
+          <w:p>
+            <w:pPr>
+              <w:contextualSpacing/>
+              <w:jc w:val="center"/>
               <w:rPr>
                 <w:b/>
               </w:rPr>
@@ -20792,44 +21045,9 @@
               <w:rPr>
                 <w:b/>
               </w:rPr>
-              <w:t>F.mean</w:t>
+              <w:t>M.mean</w:t>
             </w:r>
             <w:proofErr w:type="spellEnd"/>
-          </w:p>
-        </w:tc>
-        <w:tc>
-          <w:tcPr>
-            <w:tcW w:w="2430" w:type="dxa"/>
-          </w:tcPr>
-          <w:p>
-            <w:pPr>
-              <w:contextualSpacing/>
-              <w:jc w:val="center"/>
-              <w:rPr>
-                <w:b/>
-              </w:rPr>
-            </w:pPr>
-            <w:proofErr w:type="spellStart"/>
-            <w:r>
-              <w:rPr>
-                <w:b/>
-              </w:rPr>
-              <w:t>M.mean</w:t>
-            </w:r>
-            <w:proofErr w:type="spellEnd"/>
-          </w:p>
-        </w:tc>
-        <w:tc>
-          <w:tcPr>
-            <w:tcW w:w="810" w:type="dxa"/>
-          </w:tcPr>
-          <w:p>
-            <w:pPr>
-              <w:contextualSpacing/>
-              <w:rPr>
-                <w:b/>
-              </w:rPr>
-            </w:pPr>
           </w:p>
         </w:tc>
       </w:tr>
@@ -20839,7 +21057,7 @@
         </w:trPr>
         <w:tc>
           <w:tcPr>
-            <w:tcW w:w="1705" w:type="dxa"/>
+            <w:tcW w:w="1655" w:type="dxa"/>
             <w:shd w:val="clear" w:color="auto" w:fill="auto"/>
           </w:tcPr>
           <w:p>
@@ -20856,52 +21074,67 @@
         </w:tc>
         <w:tc>
           <w:tcPr>
-            <w:tcW w:w="630" w:type="dxa"/>
-          </w:tcPr>
-          <w:p>
-            <w:pPr>
-              <w:contextualSpacing/>
-            </w:pPr>
-          </w:p>
-        </w:tc>
-        <w:tc>
-          <w:tcPr>
-            <w:tcW w:w="720" w:type="dxa"/>
-          </w:tcPr>
-          <w:p>
-            <w:pPr>
-              <w:contextualSpacing/>
-            </w:pPr>
-          </w:p>
-        </w:tc>
-        <w:tc>
-          <w:tcPr>
-            <w:tcW w:w="1170" w:type="dxa"/>
-          </w:tcPr>
-          <w:p>
-            <w:pPr>
-              <w:contextualSpacing/>
-            </w:pPr>
-          </w:p>
-        </w:tc>
-        <w:tc>
-          <w:tcPr>
-            <w:tcW w:w="2430" w:type="dxa"/>
-          </w:tcPr>
-          <w:p>
-            <w:pPr>
-              <w:contextualSpacing/>
-            </w:pPr>
-          </w:p>
-        </w:tc>
-        <w:tc>
-          <w:tcPr>
-            <w:tcW w:w="810" w:type="dxa"/>
-          </w:tcPr>
-          <w:p>
-            <w:pPr>
-              <w:contextualSpacing/>
-            </w:pPr>
+            <w:tcW w:w="1394" w:type="dxa"/>
+          </w:tcPr>
+          <w:p>
+            <w:pPr>
+              <w:contextualSpacing/>
+            </w:pPr>
+            <w:r>
+              <w:t>540</w:t>
+            </w:r>
+            <w:r>
+              <w:t xml:space="preserve"> (540)</w:t>
+            </w:r>
+          </w:p>
+        </w:tc>
+        <w:tc>
+          <w:tcPr>
+            <w:tcW w:w="391" w:type="dxa"/>
+          </w:tcPr>
+          <w:p>
+            <w:pPr>
+              <w:contextualSpacing/>
+            </w:pPr>
+          </w:p>
+        </w:tc>
+        <w:tc>
+          <w:tcPr>
+            <w:tcW w:w="1436" w:type="dxa"/>
+          </w:tcPr>
+          <w:p>
+            <w:pPr>
+              <w:contextualSpacing/>
+            </w:pPr>
+            <w:r>
+              <w:t>0.5893896</w:t>
+            </w:r>
+          </w:p>
+        </w:tc>
+        <w:tc>
+          <w:tcPr>
+            <w:tcW w:w="1837" w:type="dxa"/>
+          </w:tcPr>
+          <w:p>
+            <w:pPr>
+              <w:contextualSpacing/>
+            </w:pPr>
+            <w:r>
+              <w:t>472  (472)</w:t>
+            </w:r>
+          </w:p>
+        </w:tc>
+        <w:tc>
+          <w:tcPr>
+            <w:tcW w:w="1837" w:type="dxa"/>
+          </w:tcPr>
+          <w:p>
+            <w:pPr>
+              <w:contextualSpacing/>
+            </w:pPr>
+            <w:r>
+              <w:t>0.7315466</w:t>
+            </w:r>
           </w:p>
         </w:tc>
       </w:tr>
@@ -20911,7 +21144,7 @@
         </w:trPr>
         <w:tc>
           <w:tcPr>
-            <w:tcW w:w="1705" w:type="dxa"/>
+            <w:tcW w:w="1655" w:type="dxa"/>
             <w:shd w:val="clear" w:color="auto" w:fill="auto"/>
           </w:tcPr>
           <w:p>
@@ -20925,52 +21158,64 @@
         </w:tc>
         <w:tc>
           <w:tcPr>
-            <w:tcW w:w="630" w:type="dxa"/>
-          </w:tcPr>
-          <w:p>
-            <w:pPr>
-              <w:contextualSpacing/>
-            </w:pPr>
-          </w:p>
-        </w:tc>
-        <w:tc>
-          <w:tcPr>
-            <w:tcW w:w="720" w:type="dxa"/>
-          </w:tcPr>
-          <w:p>
-            <w:pPr>
-              <w:contextualSpacing/>
-            </w:pPr>
-          </w:p>
-        </w:tc>
-        <w:tc>
-          <w:tcPr>
-            <w:tcW w:w="1170" w:type="dxa"/>
-          </w:tcPr>
-          <w:p>
-            <w:pPr>
-              <w:contextualSpacing/>
-            </w:pPr>
-          </w:p>
-        </w:tc>
-        <w:tc>
-          <w:tcPr>
-            <w:tcW w:w="2430" w:type="dxa"/>
-          </w:tcPr>
-          <w:p>
-            <w:pPr>
-              <w:contextualSpacing/>
-            </w:pPr>
-          </w:p>
-        </w:tc>
-        <w:tc>
-          <w:tcPr>
-            <w:tcW w:w="810" w:type="dxa"/>
-          </w:tcPr>
-          <w:p>
-            <w:pPr>
-              <w:contextualSpacing/>
-            </w:pPr>
+            <w:tcW w:w="1394" w:type="dxa"/>
+          </w:tcPr>
+          <w:p>
+            <w:pPr>
+              <w:contextualSpacing/>
+            </w:pPr>
+            <w:r>
+              <w:t>433</w:t>
+            </w:r>
+          </w:p>
+        </w:tc>
+        <w:tc>
+          <w:tcPr>
+            <w:tcW w:w="391" w:type="dxa"/>
+          </w:tcPr>
+          <w:p>
+            <w:pPr>
+              <w:contextualSpacing/>
+            </w:pPr>
+          </w:p>
+        </w:tc>
+        <w:tc>
+          <w:tcPr>
+            <w:tcW w:w="1436" w:type="dxa"/>
+          </w:tcPr>
+          <w:p>
+            <w:pPr>
+              <w:contextualSpacing/>
+            </w:pPr>
+            <w:r>
+              <w:t>0.5406755</w:t>
+            </w:r>
+          </w:p>
+        </w:tc>
+        <w:tc>
+          <w:tcPr>
+            <w:tcW w:w="1837" w:type="dxa"/>
+          </w:tcPr>
+          <w:p>
+            <w:pPr>
+              <w:contextualSpacing/>
+            </w:pPr>
+            <w:r>
+              <w:t>409</w:t>
+            </w:r>
+          </w:p>
+        </w:tc>
+        <w:tc>
+          <w:tcPr>
+            <w:tcW w:w="1837" w:type="dxa"/>
+          </w:tcPr>
+          <w:p>
+            <w:pPr>
+              <w:contextualSpacing/>
+            </w:pPr>
+            <w:r>
+              <w:t>0.6684583</w:t>
+            </w:r>
           </w:p>
         </w:tc>
       </w:tr>
@@ -20980,7 +21225,7 @@
         </w:trPr>
         <w:tc>
           <w:tcPr>
-            <w:tcW w:w="1705" w:type="dxa"/>
+            <w:tcW w:w="1655" w:type="dxa"/>
             <w:shd w:val="clear" w:color="auto" w:fill="auto"/>
           </w:tcPr>
           <w:p>
@@ -20994,52 +21239,64 @@
         </w:tc>
         <w:tc>
           <w:tcPr>
-            <w:tcW w:w="630" w:type="dxa"/>
-          </w:tcPr>
-          <w:p>
-            <w:pPr>
-              <w:contextualSpacing/>
-            </w:pPr>
-          </w:p>
-        </w:tc>
-        <w:tc>
-          <w:tcPr>
-            <w:tcW w:w="720" w:type="dxa"/>
-          </w:tcPr>
-          <w:p>
-            <w:pPr>
-              <w:contextualSpacing/>
-            </w:pPr>
-          </w:p>
-        </w:tc>
-        <w:tc>
-          <w:tcPr>
-            <w:tcW w:w="1170" w:type="dxa"/>
-          </w:tcPr>
-          <w:p>
-            <w:pPr>
-              <w:contextualSpacing/>
-            </w:pPr>
-          </w:p>
-        </w:tc>
-        <w:tc>
-          <w:tcPr>
-            <w:tcW w:w="2430" w:type="dxa"/>
-          </w:tcPr>
-          <w:p>
-            <w:pPr>
-              <w:contextualSpacing/>
-            </w:pPr>
-          </w:p>
-        </w:tc>
-        <w:tc>
-          <w:tcPr>
-            <w:tcW w:w="810" w:type="dxa"/>
-          </w:tcPr>
-          <w:p>
-            <w:pPr>
-              <w:contextualSpacing/>
-            </w:pPr>
+            <w:tcW w:w="1394" w:type="dxa"/>
+          </w:tcPr>
+          <w:p>
+            <w:pPr>
+              <w:contextualSpacing/>
+            </w:pPr>
+            <w:r>
+              <w:t>458</w:t>
+            </w:r>
+          </w:p>
+        </w:tc>
+        <w:tc>
+          <w:tcPr>
+            <w:tcW w:w="391" w:type="dxa"/>
+          </w:tcPr>
+          <w:p>
+            <w:pPr>
+              <w:contextualSpacing/>
+            </w:pPr>
+          </w:p>
+        </w:tc>
+        <w:tc>
+          <w:tcPr>
+            <w:tcW w:w="1436" w:type="dxa"/>
+          </w:tcPr>
+          <w:p>
+            <w:pPr>
+              <w:contextualSpacing/>
+            </w:pPr>
+            <w:r>
+              <w:t>0.5520921</w:t>
+            </w:r>
+          </w:p>
+        </w:tc>
+        <w:tc>
+          <w:tcPr>
+            <w:tcW w:w="1837" w:type="dxa"/>
+          </w:tcPr>
+          <w:p>
+            <w:pPr>
+              <w:contextualSpacing/>
+            </w:pPr>
+            <w:r>
+              <w:t>797</w:t>
+            </w:r>
+          </w:p>
+        </w:tc>
+        <w:tc>
+          <w:tcPr>
+            <w:tcW w:w="1837" w:type="dxa"/>
+          </w:tcPr>
+          <w:p>
+            <w:pPr>
+              <w:contextualSpacing/>
+            </w:pPr>
+            <w:r>
+              <w:t>0.6695704</w:t>
+            </w:r>
           </w:p>
         </w:tc>
       </w:tr>
@@ -21049,7 +21306,7 @@
         </w:trPr>
         <w:tc>
           <w:tcPr>
-            <w:tcW w:w="1705" w:type="dxa"/>
+            <w:tcW w:w="1655" w:type="dxa"/>
             <w:shd w:val="clear" w:color="auto" w:fill="auto"/>
           </w:tcPr>
           <w:p>
@@ -21063,54 +21320,68 @@
         </w:tc>
         <w:tc>
           <w:tcPr>
-            <w:tcW w:w="630" w:type="dxa"/>
-          </w:tcPr>
-          <w:p>
-            <w:pPr>
-              <w:contextualSpacing/>
-            </w:pPr>
-          </w:p>
-        </w:tc>
-        <w:tc>
-          <w:tcPr>
-            <w:tcW w:w="720" w:type="dxa"/>
-          </w:tcPr>
-          <w:p>
-            <w:pPr>
-              <w:contextualSpacing/>
-            </w:pPr>
-          </w:p>
-        </w:tc>
-        <w:tc>
-          <w:tcPr>
-            <w:tcW w:w="1170" w:type="dxa"/>
-          </w:tcPr>
-          <w:p>
-            <w:pPr>
-              <w:contextualSpacing/>
-            </w:pPr>
-          </w:p>
-        </w:tc>
-        <w:tc>
-          <w:tcPr>
-            <w:tcW w:w="2430" w:type="dxa"/>
-          </w:tcPr>
-          <w:p>
-            <w:pPr>
-              <w:contextualSpacing/>
-            </w:pPr>
-          </w:p>
-        </w:tc>
-        <w:tc>
-          <w:tcPr>
-            <w:tcW w:w="810" w:type="dxa"/>
-          </w:tcPr>
-          <w:p>
-            <w:pPr>
-              <w:contextualSpacing/>
-            </w:pPr>
-          </w:p>
-        </w:tc>
+            <w:tcW w:w="1394" w:type="dxa"/>
+          </w:tcPr>
+          <w:p>
+            <w:pPr>
+              <w:contextualSpacing/>
+            </w:pPr>
+            <w:r>
+              <w:t>698</w:t>
+            </w:r>
+          </w:p>
+        </w:tc>
+        <w:tc>
+          <w:tcPr>
+            <w:tcW w:w="391" w:type="dxa"/>
+          </w:tcPr>
+          <w:p>
+            <w:pPr>
+              <w:contextualSpacing/>
+            </w:pPr>
+          </w:p>
+        </w:tc>
+        <w:tc>
+          <w:tcPr>
+            <w:tcW w:w="1436" w:type="dxa"/>
+          </w:tcPr>
+          <w:p>
+            <w:pPr>
+              <w:contextualSpacing/>
+            </w:pPr>
+            <w:r>
+              <w:t>0.5718473</w:t>
+            </w:r>
+          </w:p>
+        </w:tc>
+        <w:tc>
+          <w:tcPr>
+            <w:tcW w:w="1837" w:type="dxa"/>
+          </w:tcPr>
+          <w:p>
+            <w:pPr>
+              <w:contextualSpacing/>
+            </w:pPr>
+            <w:r>
+              <w:t>365</w:t>
+            </w:r>
+          </w:p>
+        </w:tc>
+        <w:tc>
+          <w:tcPr>
+            <w:tcW w:w="1837" w:type="dxa"/>
+          </w:tcPr>
+          <w:p>
+            <w:pPr>
+              <w:contextualSpacing/>
+            </w:pPr>
+            <w:r>
+              <w:t>0.6684583</w:t>
+            </w:r>
+          </w:p>
+        </w:tc>
+        <w:bookmarkStart w:id="1" w:name="_GoBack"/>
+        <w:bookmarkEnd w:id="1"/>
       </w:tr>
       <w:tr>
         <w:trPr>
@@ -21118,7 +21389,7 @@
         </w:trPr>
         <w:tc>
           <w:tcPr>
-            <w:tcW w:w="1705" w:type="dxa"/>
+            <w:tcW w:w="1655" w:type="dxa"/>
             <w:shd w:val="clear" w:color="auto" w:fill="auto"/>
           </w:tcPr>
           <w:p>
@@ -21132,52 +21403,64 @@
         </w:tc>
         <w:tc>
           <w:tcPr>
-            <w:tcW w:w="630" w:type="dxa"/>
-          </w:tcPr>
-          <w:p>
-            <w:pPr>
-              <w:contextualSpacing/>
-            </w:pPr>
-          </w:p>
-        </w:tc>
-        <w:tc>
-          <w:tcPr>
-            <w:tcW w:w="720" w:type="dxa"/>
-          </w:tcPr>
-          <w:p>
-            <w:pPr>
-              <w:contextualSpacing/>
-            </w:pPr>
-          </w:p>
-        </w:tc>
-        <w:tc>
-          <w:tcPr>
-            <w:tcW w:w="1170" w:type="dxa"/>
-          </w:tcPr>
-          <w:p>
-            <w:pPr>
-              <w:contextualSpacing/>
-            </w:pPr>
-          </w:p>
-        </w:tc>
-        <w:tc>
-          <w:tcPr>
-            <w:tcW w:w="2430" w:type="dxa"/>
-          </w:tcPr>
-          <w:p>
-            <w:pPr>
-              <w:contextualSpacing/>
-            </w:pPr>
-          </w:p>
-        </w:tc>
-        <w:tc>
-          <w:tcPr>
-            <w:tcW w:w="810" w:type="dxa"/>
-          </w:tcPr>
-          <w:p>
-            <w:pPr>
-              <w:contextualSpacing/>
-            </w:pPr>
+            <w:tcW w:w="1394" w:type="dxa"/>
+          </w:tcPr>
+          <w:p>
+            <w:pPr>
+              <w:contextualSpacing/>
+            </w:pPr>
+            <w:r>
+              <w:t>362</w:t>
+            </w:r>
+          </w:p>
+        </w:tc>
+        <w:tc>
+          <w:tcPr>
+            <w:tcW w:w="391" w:type="dxa"/>
+          </w:tcPr>
+          <w:p>
+            <w:pPr>
+              <w:contextualSpacing/>
+            </w:pPr>
+          </w:p>
+        </w:tc>
+        <w:tc>
+          <w:tcPr>
+            <w:tcW w:w="1436" w:type="dxa"/>
+          </w:tcPr>
+          <w:p>
+            <w:pPr>
+              <w:contextualSpacing/>
+            </w:pPr>
+            <w:r>
+              <w:t>0.5748201</w:t>
+            </w:r>
+          </w:p>
+        </w:tc>
+        <w:tc>
+          <w:tcPr>
+            <w:tcW w:w="1837" w:type="dxa"/>
+          </w:tcPr>
+          <w:p>
+            <w:pPr>
+              <w:contextualSpacing/>
+            </w:pPr>
+            <w:r>
+              <w:t>77</w:t>
+            </w:r>
+          </w:p>
+        </w:tc>
+        <w:tc>
+          <w:tcPr>
+            <w:tcW w:w="1837" w:type="dxa"/>
+          </w:tcPr>
+          <w:p>
+            <w:pPr>
+              <w:contextualSpacing/>
+            </w:pPr>
+            <w:r>
+              <w:t>0.6885456</w:t>
+            </w:r>
           </w:p>
         </w:tc>
       </w:tr>
@@ -21187,7 +21470,7 @@
         </w:trPr>
         <w:tc>
           <w:tcPr>
-            <w:tcW w:w="1705" w:type="dxa"/>
+            <w:tcW w:w="1655" w:type="dxa"/>
             <w:shd w:val="clear" w:color="auto" w:fill="auto"/>
           </w:tcPr>
           <w:p>
@@ -21201,18 +21484,21 @@
         </w:tc>
         <w:tc>
           <w:tcPr>
-            <w:tcW w:w="630" w:type="dxa"/>
+            <w:tcW w:w="1394" w:type="dxa"/>
             <w:shd w:val="clear" w:color="auto" w:fill="auto"/>
           </w:tcPr>
           <w:p>
             <w:pPr>
               <w:contextualSpacing/>
             </w:pPr>
-          </w:p>
-        </w:tc>
-        <w:tc>
-          <w:tcPr>
-            <w:tcW w:w="720" w:type="dxa"/>
+            <w:r>
+              <w:t>351</w:t>
+            </w:r>
+          </w:p>
+        </w:tc>
+        <w:tc>
+          <w:tcPr>
+            <w:tcW w:w="391" w:type="dxa"/>
             <w:shd w:val="clear" w:color="auto" w:fill="auto"/>
           </w:tcPr>
           <w:p>
@@ -21223,34 +21509,43 @@
         </w:tc>
         <w:tc>
           <w:tcPr>
-            <w:tcW w:w="1170" w:type="dxa"/>
+            <w:tcW w:w="1436" w:type="dxa"/>
             <w:shd w:val="clear" w:color="auto" w:fill="auto"/>
           </w:tcPr>
           <w:p>
             <w:pPr>
               <w:contextualSpacing/>
             </w:pPr>
-          </w:p>
-        </w:tc>
-        <w:tc>
-          <w:tcPr>
-            <w:tcW w:w="2430" w:type="dxa"/>
+            <w:r>
+              <w:t>0.5470663</w:t>
+            </w:r>
+          </w:p>
+        </w:tc>
+        <w:tc>
+          <w:tcPr>
+            <w:tcW w:w="1837" w:type="dxa"/>
+          </w:tcPr>
+          <w:p>
+            <w:pPr>
+              <w:contextualSpacing/>
+            </w:pPr>
+            <w:r>
+              <w:t>502</w:t>
+            </w:r>
+          </w:p>
+        </w:tc>
+        <w:tc>
+          <w:tcPr>
+            <w:tcW w:w="1837" w:type="dxa"/>
             <w:shd w:val="clear" w:color="auto" w:fill="auto"/>
           </w:tcPr>
           <w:p>
             <w:pPr>
               <w:contextualSpacing/>
             </w:pPr>
-          </w:p>
-        </w:tc>
-        <w:tc>
-          <w:tcPr>
-            <w:tcW w:w="810" w:type="dxa"/>
-          </w:tcPr>
-          <w:p>
-            <w:pPr>
-              <w:contextualSpacing/>
-            </w:pPr>
+            <w:r>
+              <w:t>0.6792991</w:t>
+            </w:r>
           </w:p>
         </w:tc>
       </w:tr>
@@ -21260,7 +21555,7 @@
         </w:trPr>
         <w:tc>
           <w:tcPr>
-            <w:tcW w:w="1705" w:type="dxa"/>
+            <w:tcW w:w="1655" w:type="dxa"/>
             <w:shd w:val="clear" w:color="auto" w:fill="auto"/>
           </w:tcPr>
           <w:p>
@@ -21274,18 +21569,21 @@
         </w:tc>
         <w:tc>
           <w:tcPr>
-            <w:tcW w:w="630" w:type="dxa"/>
+            <w:tcW w:w="1394" w:type="dxa"/>
             <w:shd w:val="clear" w:color="auto" w:fill="auto"/>
           </w:tcPr>
           <w:p>
             <w:pPr>
               <w:contextualSpacing/>
             </w:pPr>
-          </w:p>
-        </w:tc>
-        <w:tc>
-          <w:tcPr>
-            <w:tcW w:w="720" w:type="dxa"/>
+            <w:r>
+              <w:t>352</w:t>
+            </w:r>
+          </w:p>
+        </w:tc>
+        <w:tc>
+          <w:tcPr>
+            <w:tcW w:w="391" w:type="dxa"/>
             <w:shd w:val="clear" w:color="auto" w:fill="auto"/>
           </w:tcPr>
           <w:p>
@@ -21296,34 +21594,125 @@
         </w:tc>
         <w:tc>
           <w:tcPr>
-            <w:tcW w:w="1170" w:type="dxa"/>
+            <w:tcW w:w="1436" w:type="dxa"/>
             <w:shd w:val="clear" w:color="auto" w:fill="auto"/>
           </w:tcPr>
           <w:p>
             <w:pPr>
               <w:contextualSpacing/>
             </w:pPr>
-          </w:p>
-        </w:tc>
-        <w:tc>
-          <w:tcPr>
-            <w:tcW w:w="2430" w:type="dxa"/>
+            <w:r>
+              <w:t>0.5771802</w:t>
+            </w:r>
+          </w:p>
+        </w:tc>
+        <w:tc>
+          <w:tcPr>
+            <w:tcW w:w="1837" w:type="dxa"/>
+          </w:tcPr>
+          <w:p>
+            <w:pPr>
+              <w:contextualSpacing/>
+            </w:pPr>
+            <w:r>
+              <w:t>511</w:t>
+            </w:r>
+          </w:p>
+        </w:tc>
+        <w:tc>
+          <w:tcPr>
+            <w:tcW w:w="1837" w:type="dxa"/>
             <w:shd w:val="clear" w:color="auto" w:fill="auto"/>
           </w:tcPr>
           <w:p>
             <w:pPr>
               <w:contextualSpacing/>
             </w:pPr>
-          </w:p>
-        </w:tc>
-        <w:tc>
-          <w:tcPr>
-            <w:tcW w:w="810" w:type="dxa"/>
-          </w:tcPr>
-          <w:p>
-            <w:pPr>
-              <w:contextualSpacing/>
-            </w:pPr>
+            <w:r>
+              <w:t>0.6795809</w:t>
+            </w:r>
+          </w:p>
+        </w:tc>
+      </w:tr>
+      <w:tr>
+        <w:trPr>
+          <w:trHeight w:val="317"/>
+        </w:trPr>
+        <w:tc>
+          <w:tcPr>
+            <w:tcW w:w="1655" w:type="dxa"/>
+            <w:shd w:val="clear" w:color="auto" w:fill="auto"/>
+          </w:tcPr>
+          <w:p>
+            <w:pPr>
+              <w:contextualSpacing/>
+            </w:pPr>
+            <w:r>
+              <w:t>MOLF</w:t>
+            </w:r>
+          </w:p>
+        </w:tc>
+        <w:tc>
+          <w:tcPr>
+            <w:tcW w:w="1394" w:type="dxa"/>
+            <w:shd w:val="clear" w:color="auto" w:fill="auto"/>
+          </w:tcPr>
+          <w:p>
+            <w:pPr>
+              <w:contextualSpacing/>
+            </w:pPr>
+          </w:p>
+        </w:tc>
+        <w:tc>
+          <w:tcPr>
+            <w:tcW w:w="391" w:type="dxa"/>
+            <w:shd w:val="clear" w:color="auto" w:fill="auto"/>
+          </w:tcPr>
+          <w:p>
+            <w:pPr>
+              <w:contextualSpacing/>
+            </w:pPr>
+          </w:p>
+        </w:tc>
+        <w:tc>
+          <w:tcPr>
+            <w:tcW w:w="1436" w:type="dxa"/>
+            <w:shd w:val="clear" w:color="auto" w:fill="auto"/>
+          </w:tcPr>
+          <w:p>
+            <w:pPr>
+              <w:contextualSpacing/>
+            </w:pPr>
+          </w:p>
+        </w:tc>
+        <w:tc>
+          <w:tcPr>
+            <w:tcW w:w="1837" w:type="dxa"/>
+          </w:tcPr>
+          <w:p>
+            <w:pPr>
+              <w:contextualSpacing/>
+            </w:pPr>
+            <w:r>
+              <w:t>326</w:t>
+            </w:r>
+            <w:r>
+              <w:t xml:space="preserve"> (326)</w:t>
+            </w:r>
+          </w:p>
+        </w:tc>
+        <w:tc>
+          <w:tcPr>
+            <w:tcW w:w="1837" w:type="dxa"/>
+            <w:shd w:val="clear" w:color="auto" w:fill="auto"/>
+          </w:tcPr>
+          <w:p>
+            <w:pPr>
+              <w:contextualSpacing/>
+            </w:pPr>
+            <w:r>
+              <w:t>0.5914709</w:t>
+            </w:r>
           </w:p>
         </w:tc>
       </w:tr>
@@ -23930,7 +24319,6 @@
         <w:contextualSpacing/>
       </w:pPr>
       <w:r>
-        <w:lastRenderedPageBreak/>
         <w:t>(</w:t>
       </w:r>
       <w:proofErr w:type="gramStart"/>
@@ -24437,10 +24825,7 @@
       </w:r>
       <w:proofErr w:type="gramStart"/>
       <w:r>
-        <w:t xml:space="preserve">,  </w:t>
-      </w:r>
-      <w:r>
-        <w:t>CZECH</w:t>
+        <w:t>,  CZECH</w:t>
       </w:r>
       <w:proofErr w:type="gramEnd"/>
       <w:r>
@@ -24731,6 +25116,7 @@
         <w:contextualSpacing/>
       </w:pPr>
       <w:r>
+        <w:lastRenderedPageBreak/>
         <w:t>M1.</w:t>
       </w:r>
       <w:r>
@@ -27373,7 +27759,6 @@
               <w:contextualSpacing/>
             </w:pPr>
             <w:r>
-              <w:lastRenderedPageBreak/>
               <w:t>AST</w:t>
             </w:r>
           </w:p>
@@ -28654,7 +29039,11 @@
             </w:r>
             <w:proofErr w:type="spellEnd"/>
             <w:r>
-              <w:t xml:space="preserve"> and </w:t>
+              <w:t xml:space="preserve"> </w:t>
+            </w:r>
+            <w:r>
+              <w:lastRenderedPageBreak/>
+              <w:t xml:space="preserve">and </w:t>
             </w:r>
             <w:proofErr w:type="spellStart"/>
             <w:r>
@@ -28680,6 +29069,7 @@
               <w:contextualSpacing/>
             </w:pPr>
             <w:r>
+              <w:lastRenderedPageBreak/>
               <w:t>P values</w:t>
             </w:r>
           </w:p>
@@ -29377,11 +29767,7 @@
         <w:t>and 2CO are longer</w:t>
       </w:r>
       <w:r>
-        <w:t xml:space="preserve">– because longer chromosomes move into the 2CO bin, whereas in the low rec group both </w:t>
-      </w:r>
-      <w:r>
-        <w:lastRenderedPageBreak/>
-        <w:t xml:space="preserve">physical long and shorter </w:t>
+        <w:t xml:space="preserve">– because longer chromosomes move into the 2CO bin, whereas in the low rec group both physical long and shorter </w:t>
       </w:r>
       <w:proofErr w:type="spellStart"/>
       <w:r>
@@ -29400,6 +29786,7 @@
         <w:rPr>
           <w:noProof/>
         </w:rPr>
+        <w:lastRenderedPageBreak/>
         <w:drawing>
           <wp:anchor distT="0" distB="0" distL="114300" distR="114300" simplePos="0" relativeHeight="251649024" behindDoc="1" locked="0" layoutInCell="1" allowOverlap="1" wp14:anchorId="5B666FCD" wp14:editId="061E634B">
             <wp:simplePos x="0" y="0"/>
@@ -30214,7 +30601,6 @@
               <w:contextualSpacing/>
             </w:pPr>
             <w:r>
-              <w:lastRenderedPageBreak/>
               <w:t>Log regression high vs low</w:t>
             </w:r>
           </w:p>
@@ -30341,6 +30727,7 @@
         <w:contextualSpacing/>
       </w:pPr>
       <w:r>
+        <w:lastRenderedPageBreak/>
         <w:t xml:space="preserve">For the full data set --- MSM long </w:t>
       </w:r>
       <w:proofErr w:type="spellStart"/>

</xml_diff>